<commit_message>
added titles to pictures
</commit_message>
<xml_diff>
--- a/docs/xlogin00_zn.docx
+++ b/docs/xlogin00_zn.docx
@@ -127,6 +127,12 @@
     </w:p>
     <w:sdt>
       <w:sdtPr>
+        <w:rPr>
+          <w:rFonts w:asciiTheme="minorHAnsi" w:eastAsiaTheme="minorEastAsia" w:hAnsiTheme="minorHAnsi" w:cstheme="minorBidi"/>
+          <w:color w:val="auto"/>
+          <w:sz w:val="21"/>
+          <w:szCs w:val="21"/>
+        </w:rPr>
         <w:id w:val="-68429562"/>
         <w:docPartObj>
           <w:docPartGallery w:val="Table of Contents"/>
@@ -135,12 +141,8 @@
       </w:sdtPr>
       <w:sdtEndPr>
         <w:rPr>
-          <w:rFonts w:asciiTheme="minorHAnsi" w:eastAsiaTheme="minorEastAsia" w:hAnsiTheme="minorHAnsi" w:cstheme="minorBidi"/>
           <w:b/>
           <w:bCs/>
-          <w:color w:val="auto"/>
-          <w:sz w:val="21"/>
-          <w:szCs w:val="21"/>
         </w:rPr>
       </w:sdtEndPr>
       <w:sdtContent>
@@ -977,7 +979,7 @@
                 <w:noProof/>
                 <w:webHidden/>
               </w:rPr>
-              <w:t>7</w:t>
+              <w:t>8</w:t>
             </w:r>
             <w:r>
               <w:rPr>
@@ -1056,7 +1058,7 @@
                 <w:noProof/>
                 <w:webHidden/>
               </w:rPr>
-              <w:t>8</w:t>
+              <w:t>9</w:t>
             </w:r>
             <w:r>
               <w:rPr>
@@ -1135,7 +1137,7 @@
                 <w:noProof/>
                 <w:webHidden/>
               </w:rPr>
-              <w:t>9</w:t>
+              <w:t>10</w:t>
             </w:r>
             <w:r>
               <w:rPr>
@@ -1214,7 +1216,7 @@
                 <w:noProof/>
                 <w:webHidden/>
               </w:rPr>
-              <w:t>10</w:t>
+              <w:t>11</w:t>
             </w:r>
             <w:r>
               <w:rPr>
@@ -1293,7 +1295,7 @@
                 <w:noProof/>
                 <w:webHidden/>
               </w:rPr>
-              <w:t>11</w:t>
+              <w:t>12</w:t>
             </w:r>
             <w:r>
               <w:rPr>
@@ -1372,7 +1374,7 @@
                 <w:noProof/>
                 <w:webHidden/>
               </w:rPr>
-              <w:t>11</w:t>
+              <w:t>12</w:t>
             </w:r>
             <w:r>
               <w:rPr>
@@ -1453,7 +1455,7 @@
                 <w:noProof/>
                 <w:webHidden/>
               </w:rPr>
-              <w:t>11</w:t>
+              <w:t>12</w:t>
             </w:r>
             <w:r>
               <w:rPr>
@@ -1532,7 +1534,7 @@
                 <w:noProof/>
                 <w:webHidden/>
               </w:rPr>
-              <w:t>11</w:t>
+              <w:t>12</w:t>
             </w:r>
             <w:r>
               <w:rPr>
@@ -1611,7 +1613,7 @@
                 <w:noProof/>
                 <w:webHidden/>
               </w:rPr>
-              <w:t>12</w:t>
+              <w:t>13</w:t>
             </w:r>
             <w:r>
               <w:rPr>
@@ -1690,7 +1692,7 @@
                 <w:noProof/>
                 <w:webHidden/>
               </w:rPr>
-              <w:t>12</w:t>
+              <w:t>13</w:t>
             </w:r>
             <w:r>
               <w:rPr>
@@ -1771,7 +1773,7 @@
                 <w:noProof/>
                 <w:webHidden/>
               </w:rPr>
-              <w:t>13</w:t>
+              <w:t>14</w:t>
             </w:r>
             <w:r>
               <w:rPr>
@@ -1850,7 +1852,7 @@
                 <w:noProof/>
                 <w:webHidden/>
               </w:rPr>
-              <w:t>13</w:t>
+              <w:t>14</w:t>
             </w:r>
             <w:r>
               <w:rPr>
@@ -1929,7 +1931,7 @@
                 <w:noProof/>
                 <w:webHidden/>
               </w:rPr>
-              <w:t>13</w:t>
+              <w:t>14</w:t>
             </w:r>
             <w:r>
               <w:rPr>
@@ -2008,7 +2010,7 @@
                 <w:noProof/>
                 <w:webHidden/>
               </w:rPr>
-              <w:t>13</w:t>
+              <w:t>14</w:t>
             </w:r>
             <w:r>
               <w:rPr>
@@ -2087,7 +2089,7 @@
                 <w:noProof/>
                 <w:webHidden/>
               </w:rPr>
-              <w:t>13</w:t>
+              <w:t>14</w:t>
             </w:r>
             <w:r>
               <w:rPr>
@@ -2166,7 +2168,7 @@
                 <w:noProof/>
                 <w:webHidden/>
               </w:rPr>
-              <w:t>13</w:t>
+              <w:t>14</w:t>
             </w:r>
             <w:r>
               <w:rPr>
@@ -2247,7 +2249,7 @@
                 <w:noProof/>
                 <w:webHidden/>
               </w:rPr>
-              <w:t>13</w:t>
+              <w:t>14</w:t>
             </w:r>
             <w:r>
               <w:rPr>
@@ -2326,7 +2328,7 @@
                 <w:noProof/>
                 <w:webHidden/>
               </w:rPr>
-              <w:t>13</w:t>
+              <w:t>15</w:t>
             </w:r>
             <w:r>
               <w:rPr>
@@ -2405,7 +2407,7 @@
                 <w:noProof/>
                 <w:webHidden/>
               </w:rPr>
-              <w:t>13</w:t>
+              <w:t>15</w:t>
             </w:r>
             <w:r>
               <w:rPr>
@@ -2484,7 +2486,7 @@
                 <w:noProof/>
                 <w:webHidden/>
               </w:rPr>
-              <w:t>13</w:t>
+              <w:t>15</w:t>
             </w:r>
             <w:r>
               <w:rPr>
@@ -2565,7 +2567,7 @@
                 <w:noProof/>
                 <w:webHidden/>
               </w:rPr>
-              <w:t>14</w:t>
+              <w:t>15</w:t>
             </w:r>
             <w:r>
               <w:rPr>
@@ -2644,7 +2646,7 @@
                 <w:noProof/>
                 <w:webHidden/>
               </w:rPr>
-              <w:t>14</w:t>
+              <w:t>15</w:t>
             </w:r>
             <w:r>
               <w:rPr>
@@ -2723,7 +2725,7 @@
                 <w:noProof/>
                 <w:webHidden/>
               </w:rPr>
-              <w:t>14</w:t>
+              <w:t>15</w:t>
             </w:r>
             <w:r>
               <w:rPr>
@@ -2802,7 +2804,7 @@
                 <w:noProof/>
                 <w:webHidden/>
               </w:rPr>
-              <w:t>17</w:t>
+              <w:t>19</w:t>
             </w:r>
             <w:r>
               <w:rPr>
@@ -2883,7 +2885,7 @@
                 <w:noProof/>
                 <w:webHidden/>
               </w:rPr>
-              <w:t>23</w:t>
+              <w:t>25</w:t>
             </w:r>
             <w:r>
               <w:rPr>
@@ -3017,35 +3019,11 @@
     </w:p>
     <w:p>
       <w:r>
-        <w:t>Často se ve svém okolí setkávám s lidmi, kteří dodnes mají svoje recepty v nějaké své sbírce receptů.</w:t>
-      </w:r>
-      <w:r>
-        <w:t xml:space="preserve"> </w:t>
-      </w:r>
-      <w:r>
-        <w:t>Také je dost časté, že mají spoustu záložek ve všech svých kuchařkách.</w:t>
-      </w:r>
-      <w:r>
-        <w:t xml:space="preserve"> </w:t>
-      </w:r>
-      <w:r>
-        <w:t xml:space="preserve">Asi poslední varianta, co vídám, je, že </w:t>
+        <w:t xml:space="preserve">Často se ve svém okolí setkávám s lidmi, kteří dodnes mají svoje recepty v nějaké své sbírce receptů. Také je dost časté, že mají spoustu záložek ve všech svých kuchařkách. Asi poslední varianta, co vídám, je, že </w:t>
       </w:r>
       <w:r>
         <w:lastRenderedPageBreak/>
-        <w:t>mají recepty "poházené" na papírech, které potom ztratí nebo jen zrovna nemohou najít,</w:t>
-      </w:r>
-      <w:r>
-        <w:t xml:space="preserve"> </w:t>
-      </w:r>
-      <w:r>
-        <w:t>což prakticky blokuje jakoukoli možnost vaření podle receptu, pakliže si ho sami n</w:t>
-      </w:r>
-      <w:r>
-        <w:t>e</w:t>
-      </w:r>
-      <w:r>
-        <w:t>pamatují.</w:t>
+        <w:t>mají recepty "poházené" na papírech, které potom ztratí nebo jen zrovna nemohou najít, což prakticky blokuje jakoukoli možnost vaření podle receptu, pakliže si ho sami nepamatují.</w:t>
       </w:r>
     </w:p>
     <w:p>
@@ -3267,6 +3245,7 @@
     <w:p/>
     <w:p>
       <w:pPr>
+        <w:keepNext/>
         <w:jc w:val="center"/>
       </w:pPr>
       <w:r>
@@ -3325,6 +3304,80 @@
     </w:p>
     <w:p>
       <w:pPr>
+        <w:pStyle w:val="Titulek"/>
+        <w:jc w:val="center"/>
+        <w:rPr>
+          <w:b w:val="0"/>
+          <w:bCs w:val="0"/>
+        </w:rPr>
+      </w:pPr>
+      <w:r>
+        <w:rPr>
+          <w:b w:val="0"/>
+          <w:bCs w:val="0"/>
+        </w:rPr>
+        <w:t xml:space="preserve">Obrázek </w:t>
+      </w:r>
+      <w:r>
+        <w:rPr>
+          <w:b w:val="0"/>
+          <w:bCs w:val="0"/>
+        </w:rPr>
+        <w:fldChar w:fldCharType="begin"/>
+      </w:r>
+      <w:r>
+        <w:rPr>
+          <w:b w:val="0"/>
+          <w:bCs w:val="0"/>
+        </w:rPr>
+        <w:instrText xml:space="preserve"> SEQ Obrázek \* ARABIC </w:instrText>
+      </w:r>
+      <w:r>
+        <w:rPr>
+          <w:b w:val="0"/>
+          <w:bCs w:val="0"/>
+        </w:rPr>
+        <w:fldChar w:fldCharType="separate"/>
+      </w:r>
+      <w:r>
+        <w:rPr>
+          <w:b w:val="0"/>
+          <w:bCs w:val="0"/>
+          <w:noProof/>
+        </w:rPr>
+        <w:t>1</w:t>
+      </w:r>
+      <w:r>
+        <w:rPr>
+          <w:b w:val="0"/>
+          <w:bCs w:val="0"/>
+        </w:rPr>
+        <w:fldChar w:fldCharType="end"/>
+      </w:r>
+      <w:r>
+        <w:rPr>
+          <w:b w:val="0"/>
+          <w:bCs w:val="0"/>
+        </w:rPr>
+        <w:t xml:space="preserve"> - </w:t>
+      </w:r>
+      <w:r>
+        <w:rPr>
+          <w:b w:val="0"/>
+          <w:bCs w:val="0"/>
+        </w:rPr>
+        <w:t>Dotazník – Otázka</w:t>
+      </w:r>
+      <w:r>
+        <w:rPr>
+          <w:b w:val="0"/>
+          <w:bCs w:val="0"/>
+        </w:rPr>
+        <w:t xml:space="preserve"> 1</w:t>
+      </w:r>
+    </w:p>
+    <w:p>
+      <w:pPr>
         <w:rPr>
           <w:u w:val="single"/>
         </w:rPr>
@@ -3461,6 +3514,7 @@
     <w:p/>
     <w:p>
       <w:pPr>
+        <w:keepNext/>
         <w:jc w:val="center"/>
       </w:pPr>
       <w:r>
@@ -3519,6 +3573,80 @@
     </w:p>
     <w:p>
       <w:pPr>
+        <w:pStyle w:val="Titulek"/>
+        <w:jc w:val="center"/>
+        <w:rPr>
+          <w:b w:val="0"/>
+          <w:bCs w:val="0"/>
+        </w:rPr>
+      </w:pPr>
+      <w:r>
+        <w:rPr>
+          <w:b w:val="0"/>
+          <w:bCs w:val="0"/>
+        </w:rPr>
+        <w:t xml:space="preserve">Obrázek </w:t>
+      </w:r>
+      <w:r>
+        <w:rPr>
+          <w:b w:val="0"/>
+          <w:bCs w:val="0"/>
+        </w:rPr>
+        <w:fldChar w:fldCharType="begin"/>
+      </w:r>
+      <w:r>
+        <w:rPr>
+          <w:b w:val="0"/>
+          <w:bCs w:val="0"/>
+        </w:rPr>
+        <w:instrText xml:space="preserve"> SEQ Obrázek \* ARABIC </w:instrText>
+      </w:r>
+      <w:r>
+        <w:rPr>
+          <w:b w:val="0"/>
+          <w:bCs w:val="0"/>
+        </w:rPr>
+        <w:fldChar w:fldCharType="separate"/>
+      </w:r>
+      <w:r>
+        <w:rPr>
+          <w:b w:val="0"/>
+          <w:bCs w:val="0"/>
+          <w:noProof/>
+        </w:rPr>
+        <w:t>2</w:t>
+      </w:r>
+      <w:r>
+        <w:rPr>
+          <w:b w:val="0"/>
+          <w:bCs w:val="0"/>
+        </w:rPr>
+        <w:fldChar w:fldCharType="end"/>
+      </w:r>
+      <w:r>
+        <w:rPr>
+          <w:b w:val="0"/>
+          <w:bCs w:val="0"/>
+        </w:rPr>
+        <w:t xml:space="preserve"> - </w:t>
+      </w:r>
+      <w:r>
+        <w:rPr>
+          <w:b w:val="0"/>
+          <w:bCs w:val="0"/>
+        </w:rPr>
+        <w:t>Dotazník – Otázka</w:t>
+      </w:r>
+      <w:r>
+        <w:rPr>
+          <w:b w:val="0"/>
+          <w:bCs w:val="0"/>
+        </w:rPr>
+        <w:t xml:space="preserve"> 2</w:t>
+      </w:r>
+    </w:p>
+    <w:p>
+      <w:pPr>
         <w:rPr>
           <w:u w:val="single"/>
         </w:rPr>
@@ -3643,6 +3771,7 @@
     <w:p/>
     <w:p>
       <w:pPr>
+        <w:keepNext/>
         <w:jc w:val="center"/>
       </w:pPr>
       <w:r>
@@ -3701,6 +3830,80 @@
     </w:p>
     <w:p>
       <w:pPr>
+        <w:pStyle w:val="Titulek"/>
+        <w:jc w:val="center"/>
+        <w:rPr>
+          <w:b w:val="0"/>
+          <w:bCs w:val="0"/>
+        </w:rPr>
+      </w:pPr>
+      <w:r>
+        <w:rPr>
+          <w:b w:val="0"/>
+          <w:bCs w:val="0"/>
+        </w:rPr>
+        <w:t xml:space="preserve">Obrázek </w:t>
+      </w:r>
+      <w:r>
+        <w:rPr>
+          <w:b w:val="0"/>
+          <w:bCs w:val="0"/>
+        </w:rPr>
+        <w:fldChar w:fldCharType="begin"/>
+      </w:r>
+      <w:r>
+        <w:rPr>
+          <w:b w:val="0"/>
+          <w:bCs w:val="0"/>
+        </w:rPr>
+        <w:instrText xml:space="preserve"> SEQ Obrázek \* ARABIC </w:instrText>
+      </w:r>
+      <w:r>
+        <w:rPr>
+          <w:b w:val="0"/>
+          <w:bCs w:val="0"/>
+        </w:rPr>
+        <w:fldChar w:fldCharType="separate"/>
+      </w:r>
+      <w:r>
+        <w:rPr>
+          <w:b w:val="0"/>
+          <w:bCs w:val="0"/>
+          <w:noProof/>
+        </w:rPr>
+        <w:t>3</w:t>
+      </w:r>
+      <w:r>
+        <w:rPr>
+          <w:b w:val="0"/>
+          <w:bCs w:val="0"/>
+        </w:rPr>
+        <w:fldChar w:fldCharType="end"/>
+      </w:r>
+      <w:r>
+        <w:rPr>
+          <w:b w:val="0"/>
+          <w:bCs w:val="0"/>
+        </w:rPr>
+        <w:t xml:space="preserve"> - </w:t>
+      </w:r>
+      <w:r>
+        <w:rPr>
+          <w:b w:val="0"/>
+          <w:bCs w:val="0"/>
+        </w:rPr>
+        <w:t>Dotazník – Otázka</w:t>
+      </w:r>
+      <w:r>
+        <w:rPr>
+          <w:b w:val="0"/>
+          <w:bCs w:val="0"/>
+        </w:rPr>
+        <w:t xml:space="preserve"> 3</w:t>
+      </w:r>
+    </w:p>
+    <w:p>
+      <w:pPr>
         <w:rPr>
           <w:u w:val="single"/>
         </w:rPr>
@@ -3769,13 +3972,19 @@
       <w:r>
         <w:t>K žádnému zázračnému zjištění jsme bohužel nedošli, protože respondenti využívají buď nějakou základní aplikace, které jsou už předinstalované v mobilu nebo používají na svoje úkoly Microsoft Outlook.</w:t>
       </w:r>
+      <w:bookmarkStart w:id="15" w:name="_Toc150018642"/>
+    </w:p>
+    <w:p>
+      <w:r>
+        <w:br w:type="page"/>
+      </w:r>
     </w:p>
     <w:p>
       <w:pPr>
         <w:pStyle w:val="Nadpis3"/>
       </w:pPr>
-      <w:bookmarkStart w:id="15" w:name="_Toc150018642"/>
-      <w:r>
+      <w:r>
+        <w:lastRenderedPageBreak/>
         <w:t>4 - Používáte sdílení akcí svým přátelům často?</w:t>
       </w:r>
       <w:bookmarkEnd w:id="15"/>
@@ -3783,6 +3992,7 @@
     <w:p/>
     <w:p>
       <w:pPr>
+        <w:keepNext/>
         <w:jc w:val="center"/>
       </w:pPr>
       <w:r>
@@ -3841,6 +4051,80 @@
     </w:p>
     <w:p>
       <w:pPr>
+        <w:pStyle w:val="Titulek"/>
+        <w:jc w:val="center"/>
+        <w:rPr>
+          <w:b w:val="0"/>
+          <w:bCs w:val="0"/>
+        </w:rPr>
+      </w:pPr>
+      <w:r>
+        <w:rPr>
+          <w:b w:val="0"/>
+          <w:bCs w:val="0"/>
+        </w:rPr>
+        <w:t xml:space="preserve">Obrázek </w:t>
+      </w:r>
+      <w:r>
+        <w:rPr>
+          <w:b w:val="0"/>
+          <w:bCs w:val="0"/>
+        </w:rPr>
+        <w:fldChar w:fldCharType="begin"/>
+      </w:r>
+      <w:r>
+        <w:rPr>
+          <w:b w:val="0"/>
+          <w:bCs w:val="0"/>
+        </w:rPr>
+        <w:instrText xml:space="preserve"> SEQ Obrázek \* ARABIC </w:instrText>
+      </w:r>
+      <w:r>
+        <w:rPr>
+          <w:b w:val="0"/>
+          <w:bCs w:val="0"/>
+        </w:rPr>
+        <w:fldChar w:fldCharType="separate"/>
+      </w:r>
+      <w:r>
+        <w:rPr>
+          <w:b w:val="0"/>
+          <w:bCs w:val="0"/>
+          <w:noProof/>
+        </w:rPr>
+        <w:t>4</w:t>
+      </w:r>
+      <w:r>
+        <w:rPr>
+          <w:b w:val="0"/>
+          <w:bCs w:val="0"/>
+        </w:rPr>
+        <w:fldChar w:fldCharType="end"/>
+      </w:r>
+      <w:r>
+        <w:rPr>
+          <w:b w:val="0"/>
+          <w:bCs w:val="0"/>
+        </w:rPr>
+        <w:t xml:space="preserve"> - </w:t>
+      </w:r>
+      <w:r>
+        <w:rPr>
+          <w:b w:val="0"/>
+          <w:bCs w:val="0"/>
+        </w:rPr>
+        <w:t>Dotazník – Otázka</w:t>
+      </w:r>
+      <w:r>
+        <w:rPr>
+          <w:b w:val="0"/>
+          <w:bCs w:val="0"/>
+        </w:rPr>
+        <w:t xml:space="preserve"> 4</w:t>
+      </w:r>
+    </w:p>
+    <w:p>
+      <w:pPr>
         <w:rPr>
           <w:u w:val="single"/>
         </w:rPr>
@@ -3849,7 +4133,6 @@
         <w:rPr>
           <w:u w:val="single"/>
         </w:rPr>
-        <w:lastRenderedPageBreak/>
         <w:t>Možné odpovědi:</w:t>
       </w:r>
     </w:p>
@@ -3928,10 +4211,24 @@
     </w:p>
     <w:p>
       <w:pPr>
+        <w:rPr>
+          <w:rFonts w:asciiTheme="majorHAnsi" w:eastAsiaTheme="majorEastAsia" w:hAnsiTheme="majorHAnsi" w:cstheme="majorBidi"/>
+          <w:color w:val="1C6194" w:themeColor="accent2" w:themeShade="BF"/>
+          <w:sz w:val="32"/>
+          <w:szCs w:val="32"/>
+        </w:rPr>
+      </w:pPr>
+      <w:bookmarkStart w:id="16" w:name="_Toc150018643"/>
+      <w:r>
+        <w:br w:type="page"/>
+      </w:r>
+    </w:p>
+    <w:p>
+      <w:pPr>
         <w:pStyle w:val="Nadpis3"/>
       </w:pPr>
-      <w:bookmarkStart w:id="16" w:name="_Toc150018643"/>
-      <w:r>
+      <w:r>
+        <w:lastRenderedPageBreak/>
         <w:t>5 - Jakým způsobem si zapisujete svoje úkoly na den, které nemají pevně daný časový úsek? (například vyprat oblečení, zavolat doktorovi, jít nakoupit)</w:t>
       </w:r>
       <w:bookmarkEnd w:id="16"/>
@@ -3939,6 +4236,7 @@
     <w:p/>
     <w:p>
       <w:pPr>
+        <w:keepNext/>
         <w:jc w:val="center"/>
       </w:pPr>
       <w:r>
@@ -3997,6 +4295,80 @@
     </w:p>
     <w:p>
       <w:pPr>
+        <w:pStyle w:val="Titulek"/>
+        <w:jc w:val="center"/>
+        <w:rPr>
+          <w:b w:val="0"/>
+          <w:bCs w:val="0"/>
+        </w:rPr>
+      </w:pPr>
+      <w:r>
+        <w:rPr>
+          <w:b w:val="0"/>
+          <w:bCs w:val="0"/>
+        </w:rPr>
+        <w:t xml:space="preserve">Obrázek </w:t>
+      </w:r>
+      <w:r>
+        <w:rPr>
+          <w:b w:val="0"/>
+          <w:bCs w:val="0"/>
+        </w:rPr>
+        <w:fldChar w:fldCharType="begin"/>
+      </w:r>
+      <w:r>
+        <w:rPr>
+          <w:b w:val="0"/>
+          <w:bCs w:val="0"/>
+        </w:rPr>
+        <w:instrText xml:space="preserve"> SEQ Obrázek \* ARABIC </w:instrText>
+      </w:r>
+      <w:r>
+        <w:rPr>
+          <w:b w:val="0"/>
+          <w:bCs w:val="0"/>
+        </w:rPr>
+        <w:fldChar w:fldCharType="separate"/>
+      </w:r>
+      <w:r>
+        <w:rPr>
+          <w:b w:val="0"/>
+          <w:bCs w:val="0"/>
+          <w:noProof/>
+        </w:rPr>
+        <w:t>5</w:t>
+      </w:r>
+      <w:r>
+        <w:rPr>
+          <w:b w:val="0"/>
+          <w:bCs w:val="0"/>
+        </w:rPr>
+        <w:fldChar w:fldCharType="end"/>
+      </w:r>
+      <w:r>
+        <w:rPr>
+          <w:b w:val="0"/>
+          <w:bCs w:val="0"/>
+        </w:rPr>
+        <w:t xml:space="preserve"> - </w:t>
+      </w:r>
+      <w:r>
+        <w:rPr>
+          <w:b w:val="0"/>
+          <w:bCs w:val="0"/>
+        </w:rPr>
+        <w:t>Dotazník – Otázka</w:t>
+      </w:r>
+      <w:r>
+        <w:rPr>
+          <w:b w:val="0"/>
+          <w:bCs w:val="0"/>
+        </w:rPr>
+        <w:t xml:space="preserve"> 5</w:t>
+      </w:r>
+    </w:p>
+    <w:p>
+      <w:pPr>
         <w:rPr>
           <w:u w:val="single"/>
         </w:rPr>
@@ -4092,28 +4464,41 @@
     </w:p>
     <w:p>
       <w:r>
+        <w:t xml:space="preserve">Žádnou z variant ovšem nepovažujeme za plně </w:t>
+      </w:r>
+      <w:r>
+        <w:t>funkční</w:t>
+      </w:r>
+      <w:r>
+        <w:t>, všechny totiž obsahují nějakou úroveň nepříjemného kompromisu.</w:t>
+      </w:r>
+      <w:r>
+        <w:t xml:space="preserve"> </w:t>
+      </w:r>
+      <w:r>
+        <w:t>Na tuto funkcionalitu by se tedy bylo dobré zaměřit.</w:t>
+      </w:r>
+    </w:p>
+    <w:p>
+      <w:pPr>
+        <w:rPr>
+          <w:rFonts w:asciiTheme="majorHAnsi" w:eastAsiaTheme="majorEastAsia" w:hAnsiTheme="majorHAnsi" w:cstheme="majorBidi"/>
+          <w:color w:val="1C6194" w:themeColor="accent2" w:themeShade="BF"/>
+          <w:sz w:val="32"/>
+          <w:szCs w:val="32"/>
+        </w:rPr>
+      </w:pPr>
+      <w:bookmarkStart w:id="17" w:name="_Toc150018644"/>
+      <w:r>
+        <w:br w:type="page"/>
+      </w:r>
+    </w:p>
+    <w:p>
+      <w:pPr>
+        <w:pStyle w:val="Nadpis3"/>
+      </w:pPr>
+      <w:r>
         <w:lastRenderedPageBreak/>
-        <w:t xml:space="preserve">Žádnou z variant ovšem nepovažujeme za plně </w:t>
-      </w:r>
-      <w:r>
-        <w:t>funkční</w:t>
-      </w:r>
-      <w:r>
-        <w:t>, všechny totiž obsahují nějakou úroveň nepříjemného kompromisu.</w:t>
-      </w:r>
-      <w:r>
-        <w:t xml:space="preserve"> </w:t>
-      </w:r>
-      <w:r>
-        <w:t>Na tuto funkcionalitu by se tedy bylo dobré zaměřit.</w:t>
-      </w:r>
-    </w:p>
-    <w:p>
-      <w:pPr>
-        <w:pStyle w:val="Nadpis3"/>
-      </w:pPr>
-      <w:bookmarkStart w:id="17" w:name="_Toc150018644"/>
-      <w:r>
         <w:t>6 - Jaké problémy má vaše používaná aplikace na organizaci času?</w:t>
       </w:r>
       <w:bookmarkEnd w:id="17"/>
@@ -4121,6 +4506,7 @@
     <w:p/>
     <w:p>
       <w:pPr>
+        <w:keepNext/>
         <w:jc w:val="center"/>
       </w:pPr>
       <w:r>
@@ -4179,6 +4565,80 @@
     </w:p>
     <w:p>
       <w:pPr>
+        <w:pStyle w:val="Titulek"/>
+        <w:jc w:val="center"/>
+        <w:rPr>
+          <w:b w:val="0"/>
+          <w:bCs w:val="0"/>
+        </w:rPr>
+      </w:pPr>
+      <w:r>
+        <w:rPr>
+          <w:b w:val="0"/>
+          <w:bCs w:val="0"/>
+        </w:rPr>
+        <w:t xml:space="preserve">Obrázek </w:t>
+      </w:r>
+      <w:r>
+        <w:rPr>
+          <w:b w:val="0"/>
+          <w:bCs w:val="0"/>
+        </w:rPr>
+        <w:fldChar w:fldCharType="begin"/>
+      </w:r>
+      <w:r>
+        <w:rPr>
+          <w:b w:val="0"/>
+          <w:bCs w:val="0"/>
+        </w:rPr>
+        <w:instrText xml:space="preserve"> SEQ Obrázek \* ARABIC </w:instrText>
+      </w:r>
+      <w:r>
+        <w:rPr>
+          <w:b w:val="0"/>
+          <w:bCs w:val="0"/>
+        </w:rPr>
+        <w:fldChar w:fldCharType="separate"/>
+      </w:r>
+      <w:r>
+        <w:rPr>
+          <w:b w:val="0"/>
+          <w:bCs w:val="0"/>
+          <w:noProof/>
+        </w:rPr>
+        <w:t>6</w:t>
+      </w:r>
+      <w:r>
+        <w:rPr>
+          <w:b w:val="0"/>
+          <w:bCs w:val="0"/>
+        </w:rPr>
+        <w:fldChar w:fldCharType="end"/>
+      </w:r>
+      <w:r>
+        <w:rPr>
+          <w:b w:val="0"/>
+          <w:bCs w:val="0"/>
+        </w:rPr>
+        <w:t xml:space="preserve"> - </w:t>
+      </w:r>
+      <w:r>
+        <w:rPr>
+          <w:b w:val="0"/>
+          <w:bCs w:val="0"/>
+        </w:rPr>
+        <w:t>Dotazník – Otázka</w:t>
+      </w:r>
+      <w:r>
+        <w:rPr>
+          <w:b w:val="0"/>
+          <w:bCs w:val="0"/>
+        </w:rPr>
+        <w:t xml:space="preserve"> 6</w:t>
+      </w:r>
+    </w:p>
+    <w:p>
+      <w:pPr>
         <w:rPr>
           <w:u w:val="single"/>
         </w:rPr>
@@ -4297,6 +4757,7 @@
     <w:p/>
     <w:p>
       <w:pPr>
+        <w:keepNext/>
         <w:jc w:val="center"/>
       </w:pPr>
       <w:r>
@@ -4354,6 +4815,80 @@
       </w:r>
     </w:p>
     <w:p>
+      <w:pPr>
+        <w:pStyle w:val="Titulek"/>
+        <w:jc w:val="center"/>
+        <w:rPr>
+          <w:b w:val="0"/>
+          <w:bCs w:val="0"/>
+        </w:rPr>
+      </w:pPr>
+      <w:r>
+        <w:rPr>
+          <w:b w:val="0"/>
+          <w:bCs w:val="0"/>
+        </w:rPr>
+        <w:t xml:space="preserve">Obrázek </w:t>
+      </w:r>
+      <w:r>
+        <w:rPr>
+          <w:b w:val="0"/>
+          <w:bCs w:val="0"/>
+        </w:rPr>
+        <w:fldChar w:fldCharType="begin"/>
+      </w:r>
+      <w:r>
+        <w:rPr>
+          <w:b w:val="0"/>
+          <w:bCs w:val="0"/>
+        </w:rPr>
+        <w:instrText xml:space="preserve"> SEQ Obrázek \* ARABIC </w:instrText>
+      </w:r>
+      <w:r>
+        <w:rPr>
+          <w:b w:val="0"/>
+          <w:bCs w:val="0"/>
+        </w:rPr>
+        <w:fldChar w:fldCharType="separate"/>
+      </w:r>
+      <w:r>
+        <w:rPr>
+          <w:b w:val="0"/>
+          <w:bCs w:val="0"/>
+          <w:noProof/>
+        </w:rPr>
+        <w:t>7</w:t>
+      </w:r>
+      <w:r>
+        <w:rPr>
+          <w:b w:val="0"/>
+          <w:bCs w:val="0"/>
+        </w:rPr>
+        <w:fldChar w:fldCharType="end"/>
+      </w:r>
+      <w:r>
+        <w:rPr>
+          <w:b w:val="0"/>
+          <w:bCs w:val="0"/>
+        </w:rPr>
+        <w:t xml:space="preserve"> - </w:t>
+      </w:r>
+      <w:r>
+        <w:rPr>
+          <w:b w:val="0"/>
+          <w:bCs w:val="0"/>
+        </w:rPr>
+        <w:t>Dotazník – Otázka</w:t>
+      </w:r>
+      <w:r>
+        <w:rPr>
+          <w:b w:val="0"/>
+          <w:bCs w:val="0"/>
+        </w:rPr>
+        <w:t xml:space="preserve"> 7</w:t>
+      </w:r>
+    </w:p>
+    <w:p>
       <w:r>
         <w:t>Tato otázka byla trochu jiná než všechny ostatní, protože zjišťovala důležitost nějaké z níže uvedených funkcí.</w:t>
       </w:r>
@@ -4538,6 +5073,7 @@
     <w:p/>
     <w:p>
       <w:pPr>
+        <w:keepNext/>
         <w:jc w:val="center"/>
       </w:pPr>
       <w:r>
@@ -4596,6 +5132,80 @@
     </w:p>
     <w:p>
       <w:pPr>
+        <w:pStyle w:val="Titulek"/>
+        <w:jc w:val="center"/>
+        <w:rPr>
+          <w:b w:val="0"/>
+          <w:bCs w:val="0"/>
+        </w:rPr>
+      </w:pPr>
+      <w:r>
+        <w:rPr>
+          <w:b w:val="0"/>
+          <w:bCs w:val="0"/>
+        </w:rPr>
+        <w:t xml:space="preserve">Obrázek </w:t>
+      </w:r>
+      <w:r>
+        <w:rPr>
+          <w:b w:val="0"/>
+          <w:bCs w:val="0"/>
+        </w:rPr>
+        <w:fldChar w:fldCharType="begin"/>
+      </w:r>
+      <w:r>
+        <w:rPr>
+          <w:b w:val="0"/>
+          <w:bCs w:val="0"/>
+        </w:rPr>
+        <w:instrText xml:space="preserve"> SEQ Obrázek \* ARABIC </w:instrText>
+      </w:r>
+      <w:r>
+        <w:rPr>
+          <w:b w:val="0"/>
+          <w:bCs w:val="0"/>
+        </w:rPr>
+        <w:fldChar w:fldCharType="separate"/>
+      </w:r>
+      <w:r>
+        <w:rPr>
+          <w:b w:val="0"/>
+          <w:bCs w:val="0"/>
+          <w:noProof/>
+        </w:rPr>
+        <w:t>8</w:t>
+      </w:r>
+      <w:r>
+        <w:rPr>
+          <w:b w:val="0"/>
+          <w:bCs w:val="0"/>
+        </w:rPr>
+        <w:fldChar w:fldCharType="end"/>
+      </w:r>
+      <w:r>
+        <w:rPr>
+          <w:b w:val="0"/>
+          <w:bCs w:val="0"/>
+        </w:rPr>
+        <w:t xml:space="preserve"> - </w:t>
+      </w:r>
+      <w:r>
+        <w:rPr>
+          <w:b w:val="0"/>
+          <w:bCs w:val="0"/>
+        </w:rPr>
+        <w:t>Dotazník – Otázka</w:t>
+      </w:r>
+      <w:r>
+        <w:rPr>
+          <w:b w:val="0"/>
+          <w:bCs w:val="0"/>
+        </w:rPr>
+        <w:t xml:space="preserve"> 8</w:t>
+      </w:r>
+    </w:p>
+    <w:p>
+      <w:pPr>
         <w:rPr>
           <w:u w:val="single"/>
         </w:rPr>
@@ -4633,11 +5243,6 @@
     </w:p>
     <w:p>
       <w:r>
-        <w:t>Otázky v dotazníku budou probrány a zanalyzovány formou kapitol.</w:t>
-      </w:r>
-    </w:p>
-    <w:p>
-      <w:r>
         <w:t>Tato otázka byla primárně zaměřena jenom jako orientační, jestli případně udělat druhý dotazník, kde bychom se mohli více věnovat profesionálnímu použití respondentů v práci.</w:t>
       </w:r>
     </w:p>
@@ -5266,6 +5871,7 @@
     </w:p>
     <w:p>
       <w:pPr>
+        <w:keepNext/>
         <w:jc w:val="center"/>
       </w:pPr>
       <w:r>
@@ -5323,6 +5929,66 @@
       </w:r>
     </w:p>
     <w:p>
+      <w:pPr>
+        <w:pStyle w:val="Titulek"/>
+        <w:jc w:val="center"/>
+        <w:rPr>
+          <w:b w:val="0"/>
+          <w:bCs w:val="0"/>
+        </w:rPr>
+      </w:pPr>
+      <w:r>
+        <w:rPr>
+          <w:b w:val="0"/>
+          <w:bCs w:val="0"/>
+        </w:rPr>
+        <w:t xml:space="preserve">Obrázek </w:t>
+      </w:r>
+      <w:r>
+        <w:rPr>
+          <w:b w:val="0"/>
+          <w:bCs w:val="0"/>
+        </w:rPr>
+        <w:fldChar w:fldCharType="begin"/>
+      </w:r>
+      <w:r>
+        <w:rPr>
+          <w:b w:val="0"/>
+          <w:bCs w:val="0"/>
+        </w:rPr>
+        <w:instrText xml:space="preserve"> SEQ Obrázek \* ARABIC </w:instrText>
+      </w:r>
+      <w:r>
+        <w:rPr>
+          <w:b w:val="0"/>
+          <w:bCs w:val="0"/>
+        </w:rPr>
+        <w:fldChar w:fldCharType="separate"/>
+      </w:r>
+      <w:r>
+        <w:rPr>
+          <w:b w:val="0"/>
+          <w:bCs w:val="0"/>
+          <w:noProof/>
+        </w:rPr>
+        <w:t>9</w:t>
+      </w:r>
+      <w:r>
+        <w:rPr>
+          <w:b w:val="0"/>
+          <w:bCs w:val="0"/>
+        </w:rPr>
+        <w:fldChar w:fldCharType="end"/>
+      </w:r>
+      <w:r>
+        <w:rPr>
+          <w:b w:val="0"/>
+          <w:bCs w:val="0"/>
+        </w:rPr>
+        <w:t xml:space="preserve"> - přihlašovací obrazkovka (xmalys02)</w:t>
+      </w:r>
+    </w:p>
+    <w:p>
       <w:r>
         <w:t>Kromě úvodní obrazovky je na každé obrazovce možnost vrátit se na předchozí obrazovku (vlevo nahoře).</w:t>
       </w:r>
@@ -5335,6 +6001,7 @@
     </w:p>
     <w:p>
       <w:pPr>
+        <w:keepNext/>
         <w:jc w:val="center"/>
       </w:pPr>
       <w:r>
@@ -5392,6 +6059,66 @@
       </w:r>
     </w:p>
     <w:p>
+      <w:pPr>
+        <w:pStyle w:val="Titulek"/>
+        <w:jc w:val="center"/>
+        <w:rPr>
+          <w:b w:val="0"/>
+          <w:bCs w:val="0"/>
+        </w:rPr>
+      </w:pPr>
+      <w:r>
+        <w:rPr>
+          <w:b w:val="0"/>
+          <w:bCs w:val="0"/>
+        </w:rPr>
+        <w:t xml:space="preserve">Obrázek </w:t>
+      </w:r>
+      <w:r>
+        <w:rPr>
+          <w:b w:val="0"/>
+          <w:bCs w:val="0"/>
+        </w:rPr>
+        <w:fldChar w:fldCharType="begin"/>
+      </w:r>
+      <w:r>
+        <w:rPr>
+          <w:b w:val="0"/>
+          <w:bCs w:val="0"/>
+        </w:rPr>
+        <w:instrText xml:space="preserve"> SEQ Obrázek \* ARABIC </w:instrText>
+      </w:r>
+      <w:r>
+        <w:rPr>
+          <w:b w:val="0"/>
+          <w:bCs w:val="0"/>
+        </w:rPr>
+        <w:fldChar w:fldCharType="separate"/>
+      </w:r>
+      <w:r>
+        <w:rPr>
+          <w:b w:val="0"/>
+          <w:bCs w:val="0"/>
+          <w:noProof/>
+        </w:rPr>
+        <w:t>10</w:t>
+      </w:r>
+      <w:r>
+        <w:rPr>
+          <w:b w:val="0"/>
+          <w:bCs w:val="0"/>
+        </w:rPr>
+        <w:fldChar w:fldCharType="end"/>
+      </w:r>
+      <w:r>
+        <w:rPr>
+          <w:b w:val="0"/>
+          <w:bCs w:val="0"/>
+        </w:rPr>
+        <w:t xml:space="preserve"> - vytvoření profilu (xmalys02)</w:t>
+      </w:r>
+    </w:p>
+    <w:p>
       <w:r>
         <w:t>Poté co se uživatel dostane na svůj profil, tak je implicitně na stránce s aktivitami.</w:t>
       </w:r>
@@ -5409,6 +6136,7 @@
     </w:p>
     <w:p>
       <w:pPr>
+        <w:keepNext/>
         <w:jc w:val="center"/>
       </w:pPr>
       <w:r>
@@ -5467,6 +6195,66 @@
       </w:r>
     </w:p>
     <w:p>
+      <w:pPr>
+        <w:pStyle w:val="Titulek"/>
+        <w:jc w:val="center"/>
+        <w:rPr>
+          <w:b w:val="0"/>
+          <w:bCs w:val="0"/>
+        </w:rPr>
+      </w:pPr>
+      <w:r>
+        <w:rPr>
+          <w:b w:val="0"/>
+          <w:bCs w:val="0"/>
+        </w:rPr>
+        <w:t xml:space="preserve">Obrázek </w:t>
+      </w:r>
+      <w:r>
+        <w:rPr>
+          <w:b w:val="0"/>
+          <w:bCs w:val="0"/>
+        </w:rPr>
+        <w:fldChar w:fldCharType="begin"/>
+      </w:r>
+      <w:r>
+        <w:rPr>
+          <w:b w:val="0"/>
+          <w:bCs w:val="0"/>
+        </w:rPr>
+        <w:instrText xml:space="preserve"> SEQ Obrázek \* ARABIC </w:instrText>
+      </w:r>
+      <w:r>
+        <w:rPr>
+          <w:b w:val="0"/>
+          <w:bCs w:val="0"/>
+        </w:rPr>
+        <w:fldChar w:fldCharType="separate"/>
+      </w:r>
+      <w:r>
+        <w:rPr>
+          <w:b w:val="0"/>
+          <w:bCs w:val="0"/>
+          <w:noProof/>
+        </w:rPr>
+        <w:t>11</w:t>
+      </w:r>
+      <w:r>
+        <w:rPr>
+          <w:b w:val="0"/>
+          <w:bCs w:val="0"/>
+        </w:rPr>
+        <w:fldChar w:fldCharType="end"/>
+      </w:r>
+      <w:r>
+        <w:rPr>
+          <w:b w:val="0"/>
+          <w:bCs w:val="0"/>
+        </w:rPr>
+        <w:t xml:space="preserve"> - obrazovka aktivit (xmalys02)</w:t>
+      </w:r>
+    </w:p>
+    <w:p>
       <w:r>
         <w:t xml:space="preserve">Na stránce s todos má uživatel vylistované todos ve dvou sloupcích. Vlevo jsou zatím nesplněné a vpravo jsou splněné. Uživatel si může tlačítkem "odkliknout" todo a označit ho tím jako splněné (a přesunout ho tak do pravého sloupce). Tuto akci může i vrátit zpět kliknutím na stejné </w:t>
       </w:r>
@@ -5479,6 +6267,7 @@
     </w:p>
     <w:p>
       <w:pPr>
+        <w:keepNext/>
         <w:jc w:val="center"/>
       </w:pPr>
       <w:r>
@@ -5537,6 +6326,66 @@
       </w:r>
     </w:p>
     <w:p>
+      <w:pPr>
+        <w:pStyle w:val="Titulek"/>
+        <w:jc w:val="center"/>
+        <w:rPr>
+          <w:b w:val="0"/>
+          <w:bCs w:val="0"/>
+        </w:rPr>
+      </w:pPr>
+      <w:r>
+        <w:rPr>
+          <w:b w:val="0"/>
+          <w:bCs w:val="0"/>
+        </w:rPr>
+        <w:t xml:space="preserve">Obrázek </w:t>
+      </w:r>
+      <w:r>
+        <w:rPr>
+          <w:b w:val="0"/>
+          <w:bCs w:val="0"/>
+        </w:rPr>
+        <w:fldChar w:fldCharType="begin"/>
+      </w:r>
+      <w:r>
+        <w:rPr>
+          <w:b w:val="0"/>
+          <w:bCs w:val="0"/>
+        </w:rPr>
+        <w:instrText xml:space="preserve"> SEQ Obrázek \* ARABIC </w:instrText>
+      </w:r>
+      <w:r>
+        <w:rPr>
+          <w:b w:val="0"/>
+          <w:bCs w:val="0"/>
+        </w:rPr>
+        <w:fldChar w:fldCharType="separate"/>
+      </w:r>
+      <w:r>
+        <w:rPr>
+          <w:b w:val="0"/>
+          <w:bCs w:val="0"/>
+          <w:noProof/>
+        </w:rPr>
+        <w:t>12</w:t>
+      </w:r>
+      <w:r>
+        <w:rPr>
+          <w:b w:val="0"/>
+          <w:bCs w:val="0"/>
+        </w:rPr>
+        <w:fldChar w:fldCharType="end"/>
+      </w:r>
+      <w:r>
+        <w:rPr>
+          <w:b w:val="0"/>
+          <w:bCs w:val="0"/>
+        </w:rPr>
+        <w:t xml:space="preserve"> - obrazovka TODOs (xmalys02)</w:t>
+      </w:r>
+    </w:p>
+    <w:p>
       <w:r>
         <w:t>Na stránce s tagy má uživatel vylistované tagy. Vytvořené taky pak může přidat do libovolných aktivit. Může je upravovat a mazat.</w:t>
       </w:r>
@@ -5749,6 +6598,7 @@
         </w:numPr>
       </w:pPr>
       <w:r>
+        <w:lastRenderedPageBreak/>
         <w:t>Nalogujte se jako Benoit Blanc a následně sma</w:t>
       </w:r>
       <w:r>
@@ -5760,12 +6610,12 @@
     </w:p>
     <w:p>
       <w:r>
-        <w:lastRenderedPageBreak/>
         <w:t>Hned v úvodu byl u jednoho z testovaných problém s jazykem, jelikož uživatel neuměl moc dobře mluvit nebo rozumět anglicky. Bylo by tedy vhodné zvážit, jestli v aplikaci nepoužít češtinu místo angličtiny.</w:t>
       </w:r>
     </w:p>
     <w:p>
       <w:pPr>
+        <w:keepNext/>
         <w:jc w:val="center"/>
       </w:pPr>
       <w:r>
@@ -5823,6 +6673,66 @@
       </w:r>
     </w:p>
     <w:p>
+      <w:pPr>
+        <w:pStyle w:val="Titulek"/>
+        <w:jc w:val="center"/>
+        <w:rPr>
+          <w:b w:val="0"/>
+          <w:bCs w:val="0"/>
+        </w:rPr>
+      </w:pPr>
+      <w:r>
+        <w:rPr>
+          <w:b w:val="0"/>
+          <w:bCs w:val="0"/>
+        </w:rPr>
+        <w:t xml:space="preserve">Obrázek </w:t>
+      </w:r>
+      <w:r>
+        <w:rPr>
+          <w:b w:val="0"/>
+          <w:bCs w:val="0"/>
+        </w:rPr>
+        <w:fldChar w:fldCharType="begin"/>
+      </w:r>
+      <w:r>
+        <w:rPr>
+          <w:b w:val="0"/>
+          <w:bCs w:val="0"/>
+        </w:rPr>
+        <w:instrText xml:space="preserve"> SEQ Obrázek \* ARABIC </w:instrText>
+      </w:r>
+      <w:r>
+        <w:rPr>
+          <w:b w:val="0"/>
+          <w:bCs w:val="0"/>
+        </w:rPr>
+        <w:fldChar w:fldCharType="separate"/>
+      </w:r>
+      <w:r>
+        <w:rPr>
+          <w:b w:val="0"/>
+          <w:bCs w:val="0"/>
+          <w:noProof/>
+        </w:rPr>
+        <w:t>13</w:t>
+      </w:r>
+      <w:r>
+        <w:rPr>
+          <w:b w:val="0"/>
+          <w:bCs w:val="0"/>
+        </w:rPr>
+        <w:fldChar w:fldCharType="end"/>
+      </w:r>
+      <w:r>
+        <w:rPr>
+          <w:b w:val="0"/>
+          <w:bCs w:val="0"/>
+        </w:rPr>
+        <w:t xml:space="preserve"> - přihlašovací obrazovka (xlukas15)</w:t>
+      </w:r>
+    </w:p>
+    <w:p>
       <w:r>
         <w:t>Celé první využití aplikace začíná volbou uživatele.</w:t>
       </w:r>
@@ -5846,6 +6756,7 @@
     </w:p>
     <w:p>
       <w:pPr>
+        <w:keepNext/>
         <w:jc w:val="center"/>
       </w:pPr>
       <w:r>
@@ -5903,6 +6814,66 @@
       </w:r>
     </w:p>
     <w:p>
+      <w:pPr>
+        <w:pStyle w:val="Titulek"/>
+        <w:jc w:val="center"/>
+        <w:rPr>
+          <w:b w:val="0"/>
+          <w:bCs w:val="0"/>
+        </w:rPr>
+      </w:pPr>
+      <w:r>
+        <w:rPr>
+          <w:b w:val="0"/>
+          <w:bCs w:val="0"/>
+        </w:rPr>
+        <w:t xml:space="preserve">Obrázek </w:t>
+      </w:r>
+      <w:r>
+        <w:rPr>
+          <w:b w:val="0"/>
+          <w:bCs w:val="0"/>
+        </w:rPr>
+        <w:fldChar w:fldCharType="begin"/>
+      </w:r>
+      <w:r>
+        <w:rPr>
+          <w:b w:val="0"/>
+          <w:bCs w:val="0"/>
+        </w:rPr>
+        <w:instrText xml:space="preserve"> SEQ Obrázek \* ARABIC </w:instrText>
+      </w:r>
+      <w:r>
+        <w:rPr>
+          <w:b w:val="0"/>
+          <w:bCs w:val="0"/>
+        </w:rPr>
+        <w:fldChar w:fldCharType="separate"/>
+      </w:r>
+      <w:r>
+        <w:rPr>
+          <w:b w:val="0"/>
+          <w:bCs w:val="0"/>
+          <w:noProof/>
+        </w:rPr>
+        <w:t>14</w:t>
+      </w:r>
+      <w:r>
+        <w:rPr>
+          <w:b w:val="0"/>
+          <w:bCs w:val="0"/>
+        </w:rPr>
+        <w:fldChar w:fldCharType="end"/>
+      </w:r>
+      <w:r>
+        <w:rPr>
+          <w:b w:val="0"/>
+          <w:bCs w:val="0"/>
+        </w:rPr>
+        <w:t xml:space="preserve"> - vytvoření a úprava uživatele</w:t>
+      </w:r>
+    </w:p>
+    <w:p>
       <w:r>
         <w:t>Po zvolení nebo případného vytvoření účtu se uživatel ocitne na přehledové obrazovce pro úkoly.</w:t>
       </w:r>
@@ -5910,7 +6881,11 @@
         <w:t xml:space="preserve"> </w:t>
       </w:r>
       <w:r>
-        <w:t>Je to z důvodu, že používat úkoly budou uživatelé asi nejčastěji, protože to jsou jejich plány na krátkou dobu dopředu.</w:t>
+        <w:t xml:space="preserve">Je to z důvodu, že používat úkoly budou uživatelé asi nejčastěji, protože to jsou jejich plány na krátkou dobu </w:t>
+      </w:r>
+      <w:r>
+        <w:lastRenderedPageBreak/>
+        <w:t>dopředu.</w:t>
       </w:r>
       <w:r>
         <w:t xml:space="preserve"> </w:t>
@@ -5951,13 +6926,13 @@
     </w:p>
     <w:p>
       <w:pPr>
+        <w:keepNext/>
         <w:jc w:val="center"/>
       </w:pPr>
       <w:r>
         <w:rPr>
           <w:noProof/>
         </w:rPr>
-        <w:lastRenderedPageBreak/>
         <w:drawing>
           <wp:inline distT="0" distB="0" distL="0" distR="0" wp14:anchorId="6246C867" wp14:editId="3F69225F">
             <wp:extent cx="5041265" cy="4587875"/>
@@ -6008,7 +6983,66 @@
         </w:drawing>
       </w:r>
     </w:p>
-    <w:p/>
+    <w:p>
+      <w:pPr>
+        <w:pStyle w:val="Titulek"/>
+        <w:jc w:val="center"/>
+        <w:rPr>
+          <w:b w:val="0"/>
+          <w:bCs w:val="0"/>
+        </w:rPr>
+      </w:pPr>
+      <w:r>
+        <w:rPr>
+          <w:b w:val="0"/>
+          <w:bCs w:val="0"/>
+        </w:rPr>
+        <w:t xml:space="preserve">Obrázek </w:t>
+      </w:r>
+      <w:r>
+        <w:rPr>
+          <w:b w:val="0"/>
+          <w:bCs w:val="0"/>
+        </w:rPr>
+        <w:fldChar w:fldCharType="begin"/>
+      </w:r>
+      <w:r>
+        <w:rPr>
+          <w:b w:val="0"/>
+          <w:bCs w:val="0"/>
+        </w:rPr>
+        <w:instrText xml:space="preserve"> SEQ Obrázek \* ARABIC </w:instrText>
+      </w:r>
+      <w:r>
+        <w:rPr>
+          <w:b w:val="0"/>
+          <w:bCs w:val="0"/>
+        </w:rPr>
+        <w:fldChar w:fldCharType="separate"/>
+      </w:r>
+      <w:r>
+        <w:rPr>
+          <w:b w:val="0"/>
+          <w:bCs w:val="0"/>
+          <w:noProof/>
+        </w:rPr>
+        <w:t>15</w:t>
+      </w:r>
+      <w:r>
+        <w:rPr>
+          <w:b w:val="0"/>
+          <w:bCs w:val="0"/>
+        </w:rPr>
+        <w:fldChar w:fldCharType="end"/>
+      </w:r>
+      <w:r>
+        <w:rPr>
+          <w:b w:val="0"/>
+          <w:bCs w:val="0"/>
+        </w:rPr>
+        <w:t xml:space="preserve"> - obrazovka s TODOs (xlukas15)</w:t>
+      </w:r>
+    </w:p>
     <w:p>
       <w:r>
         <w:t>Úkoly je možné si na této obrazovce také vytvořit. Udělat obrazovku pro úpravu mi nepřišlo tak užitečné, protože smazat chybný úkol a vytvořit nový, je prakticky stejně náročné, jako jej jenom upravit, jelikož obsahuje jenom jedno pole pro vyplnění. Při testování se ukázalo, že uživatelům přijde zbytečné mít u úkolu možnost ho smazat nebo potvrdit, když oba udělají prakticky to stejné.</w:t>
@@ -6022,6 +7056,7 @@
     </w:p>
     <w:p>
       <w:pPr>
+        <w:keepNext/>
         <w:jc w:val="center"/>
       </w:pPr>
       <w:r>
@@ -6080,6 +7115,66 @@
       </w:r>
     </w:p>
     <w:p>
+      <w:pPr>
+        <w:pStyle w:val="Titulek"/>
+        <w:jc w:val="center"/>
+        <w:rPr>
+          <w:b w:val="0"/>
+          <w:bCs w:val="0"/>
+        </w:rPr>
+      </w:pPr>
+      <w:r>
+        <w:rPr>
+          <w:b w:val="0"/>
+          <w:bCs w:val="0"/>
+        </w:rPr>
+        <w:t xml:space="preserve">Obrázek </w:t>
+      </w:r>
+      <w:r>
+        <w:rPr>
+          <w:b w:val="0"/>
+          <w:bCs w:val="0"/>
+        </w:rPr>
+        <w:fldChar w:fldCharType="begin"/>
+      </w:r>
+      <w:r>
+        <w:rPr>
+          <w:b w:val="0"/>
+          <w:bCs w:val="0"/>
+        </w:rPr>
+        <w:instrText xml:space="preserve"> SEQ Obrázek \* ARABIC </w:instrText>
+      </w:r>
+      <w:r>
+        <w:rPr>
+          <w:b w:val="0"/>
+          <w:bCs w:val="0"/>
+        </w:rPr>
+        <w:fldChar w:fldCharType="separate"/>
+      </w:r>
+      <w:r>
+        <w:rPr>
+          <w:b w:val="0"/>
+          <w:bCs w:val="0"/>
+          <w:noProof/>
+        </w:rPr>
+        <w:t>16</w:t>
+      </w:r>
+      <w:r>
+        <w:rPr>
+          <w:b w:val="0"/>
+          <w:bCs w:val="0"/>
+        </w:rPr>
+        <w:fldChar w:fldCharType="end"/>
+      </w:r>
+      <w:r>
+        <w:rPr>
+          <w:b w:val="0"/>
+          <w:bCs w:val="0"/>
+        </w:rPr>
+        <w:t xml:space="preserve"> - vytvoření TODOs (xlukas15)</w:t>
+      </w:r>
+    </w:p>
+    <w:p>
       <w:r>
         <w:t>Obrazovka pro úkoly obsahuje boční nabídku, pomocí které se může uživatel přemisťovat po aplikaci.</w:t>
       </w:r>
@@ -6109,6 +7204,7 @@
     <w:p/>
     <w:p>
       <w:pPr>
+        <w:keepNext/>
         <w:jc w:val="center"/>
       </w:pPr>
       <w:r>
@@ -6166,7 +7262,66 @@
         </w:drawing>
       </w:r>
     </w:p>
-    <w:p/>
+    <w:p>
+      <w:pPr>
+        <w:pStyle w:val="Titulek"/>
+        <w:jc w:val="center"/>
+        <w:rPr>
+          <w:b w:val="0"/>
+          <w:bCs w:val="0"/>
+        </w:rPr>
+      </w:pPr>
+      <w:r>
+        <w:rPr>
+          <w:b w:val="0"/>
+          <w:bCs w:val="0"/>
+        </w:rPr>
+        <w:t xml:space="preserve">Obrázek </w:t>
+      </w:r>
+      <w:r>
+        <w:rPr>
+          <w:b w:val="0"/>
+          <w:bCs w:val="0"/>
+        </w:rPr>
+        <w:fldChar w:fldCharType="begin"/>
+      </w:r>
+      <w:r>
+        <w:rPr>
+          <w:b w:val="0"/>
+          <w:bCs w:val="0"/>
+        </w:rPr>
+        <w:instrText xml:space="preserve"> SEQ Obrázek \* ARABIC </w:instrText>
+      </w:r>
+      <w:r>
+        <w:rPr>
+          <w:b w:val="0"/>
+          <w:bCs w:val="0"/>
+        </w:rPr>
+        <w:fldChar w:fldCharType="separate"/>
+      </w:r>
+      <w:r>
+        <w:rPr>
+          <w:b w:val="0"/>
+          <w:bCs w:val="0"/>
+          <w:noProof/>
+        </w:rPr>
+        <w:t>17</w:t>
+      </w:r>
+      <w:r>
+        <w:rPr>
+          <w:b w:val="0"/>
+          <w:bCs w:val="0"/>
+        </w:rPr>
+        <w:fldChar w:fldCharType="end"/>
+      </w:r>
+      <w:r>
+        <w:rPr>
+          <w:b w:val="0"/>
+          <w:bCs w:val="0"/>
+        </w:rPr>
+        <w:t xml:space="preserve"> - obrazovka aktivit (xlukas15)</w:t>
+      </w:r>
+    </w:p>
     <w:p>
       <w:r>
         <w:t>Při testování se uživatelům přehled líbil, nicméně jim vadilo, že si nemohou události nijak vyfiltrovat pro případ, že by jich měly přidaných hodně.</w:t>
@@ -6215,6 +7370,7 @@
     </w:p>
     <w:p>
       <w:pPr>
+        <w:keepNext/>
         <w:jc w:val="center"/>
       </w:pPr>
       <w:r>
@@ -6273,6 +7429,66 @@
       </w:r>
     </w:p>
     <w:p>
+      <w:pPr>
+        <w:pStyle w:val="Titulek"/>
+        <w:jc w:val="center"/>
+        <w:rPr>
+          <w:b w:val="0"/>
+          <w:bCs w:val="0"/>
+        </w:rPr>
+      </w:pPr>
+      <w:r>
+        <w:rPr>
+          <w:b w:val="0"/>
+          <w:bCs w:val="0"/>
+        </w:rPr>
+        <w:t xml:space="preserve">Obrázek </w:t>
+      </w:r>
+      <w:r>
+        <w:rPr>
+          <w:b w:val="0"/>
+          <w:bCs w:val="0"/>
+        </w:rPr>
+        <w:fldChar w:fldCharType="begin"/>
+      </w:r>
+      <w:r>
+        <w:rPr>
+          <w:b w:val="0"/>
+          <w:bCs w:val="0"/>
+        </w:rPr>
+        <w:instrText xml:space="preserve"> SEQ Obrázek \* ARABIC </w:instrText>
+      </w:r>
+      <w:r>
+        <w:rPr>
+          <w:b w:val="0"/>
+          <w:bCs w:val="0"/>
+        </w:rPr>
+        <w:fldChar w:fldCharType="separate"/>
+      </w:r>
+      <w:r>
+        <w:rPr>
+          <w:b w:val="0"/>
+          <w:bCs w:val="0"/>
+          <w:noProof/>
+        </w:rPr>
+        <w:t>18</w:t>
+      </w:r>
+      <w:r>
+        <w:rPr>
+          <w:b w:val="0"/>
+          <w:bCs w:val="0"/>
+        </w:rPr>
+        <w:fldChar w:fldCharType="end"/>
+      </w:r>
+      <w:r>
+        <w:rPr>
+          <w:b w:val="0"/>
+          <w:bCs w:val="0"/>
+        </w:rPr>
+        <w:t xml:space="preserve"> - vytvoření a úprava aktivit (xlukas15)</w:t>
+      </w:r>
+    </w:p>
+    <w:p>
       <w:r>
         <w:t>A jako poslední část aplikace jsou tu tagy.</w:t>
       </w:r>
@@ -6303,6 +7519,7 @@
     </w:p>
     <w:p>
       <w:pPr>
+        <w:keepNext/>
         <w:jc w:val="center"/>
       </w:pPr>
       <w:r>
@@ -6360,6 +7577,66 @@
       </w:r>
     </w:p>
     <w:p>
+      <w:pPr>
+        <w:pStyle w:val="Titulek"/>
+        <w:jc w:val="center"/>
+        <w:rPr>
+          <w:b w:val="0"/>
+          <w:bCs w:val="0"/>
+        </w:rPr>
+      </w:pPr>
+      <w:r>
+        <w:rPr>
+          <w:b w:val="0"/>
+          <w:bCs w:val="0"/>
+        </w:rPr>
+        <w:t xml:space="preserve">Obrázek </w:t>
+      </w:r>
+      <w:r>
+        <w:rPr>
+          <w:b w:val="0"/>
+          <w:bCs w:val="0"/>
+        </w:rPr>
+        <w:fldChar w:fldCharType="begin"/>
+      </w:r>
+      <w:r>
+        <w:rPr>
+          <w:b w:val="0"/>
+          <w:bCs w:val="0"/>
+        </w:rPr>
+        <w:instrText xml:space="preserve"> SEQ Obrázek \* ARABIC </w:instrText>
+      </w:r>
+      <w:r>
+        <w:rPr>
+          <w:b w:val="0"/>
+          <w:bCs w:val="0"/>
+        </w:rPr>
+        <w:fldChar w:fldCharType="separate"/>
+      </w:r>
+      <w:r>
+        <w:rPr>
+          <w:b w:val="0"/>
+          <w:bCs w:val="0"/>
+          <w:noProof/>
+        </w:rPr>
+        <w:t>19</w:t>
+      </w:r>
+      <w:r>
+        <w:rPr>
+          <w:b w:val="0"/>
+          <w:bCs w:val="0"/>
+        </w:rPr>
+        <w:fldChar w:fldCharType="end"/>
+      </w:r>
+      <w:r>
+        <w:rPr>
+          <w:b w:val="0"/>
+          <w:bCs w:val="0"/>
+        </w:rPr>
+        <w:t xml:space="preserve"> - obrazovka s tagy (xlukas15)</w:t>
+      </w:r>
+    </w:p>
+    <w:p>
       <w:r>
         <w:t>U testování úpravy a vytváření nových tagů (až na zmíněný problém v pochopení jejich pointy), prakticky nebyl.</w:t>
       </w:r>
@@ -6372,6 +7649,7 @@
     </w:p>
     <w:p>
       <w:pPr>
+        <w:keepNext/>
         <w:jc w:val="center"/>
       </w:pPr>
       <w:r>
@@ -6430,6 +7708,66 @@
       </w:r>
     </w:p>
     <w:p>
+      <w:pPr>
+        <w:pStyle w:val="Titulek"/>
+        <w:jc w:val="center"/>
+        <w:rPr>
+          <w:b w:val="0"/>
+          <w:bCs w:val="0"/>
+        </w:rPr>
+      </w:pPr>
+      <w:r>
+        <w:rPr>
+          <w:b w:val="0"/>
+          <w:bCs w:val="0"/>
+        </w:rPr>
+        <w:t xml:space="preserve">Obrázek </w:t>
+      </w:r>
+      <w:r>
+        <w:rPr>
+          <w:b w:val="0"/>
+          <w:bCs w:val="0"/>
+        </w:rPr>
+        <w:fldChar w:fldCharType="begin"/>
+      </w:r>
+      <w:r>
+        <w:rPr>
+          <w:b w:val="0"/>
+          <w:bCs w:val="0"/>
+        </w:rPr>
+        <w:instrText xml:space="preserve"> SEQ Obrázek \* ARABIC </w:instrText>
+      </w:r>
+      <w:r>
+        <w:rPr>
+          <w:b w:val="0"/>
+          <w:bCs w:val="0"/>
+        </w:rPr>
+        <w:fldChar w:fldCharType="separate"/>
+      </w:r>
+      <w:r>
+        <w:rPr>
+          <w:b w:val="0"/>
+          <w:bCs w:val="0"/>
+          <w:noProof/>
+        </w:rPr>
+        <w:t>20</w:t>
+      </w:r>
+      <w:r>
+        <w:rPr>
+          <w:b w:val="0"/>
+          <w:bCs w:val="0"/>
+        </w:rPr>
+        <w:fldChar w:fldCharType="end"/>
+      </w:r>
+      <w:r>
+        <w:rPr>
+          <w:b w:val="0"/>
+          <w:bCs w:val="0"/>
+        </w:rPr>
+        <w:t xml:space="preserve"> - vytváření a editace tagů (xlukas15)</w:t>
+      </w:r>
+    </w:p>
+    <w:p>
       <w:r>
         <w:t>Celkově UI na některé testované potenciální uživatele působilo trochu moc "obyčejně".</w:t>
       </w:r>
@@ -6725,10 +8063,7 @@
         <w:footnoteRef/>
       </w:r>
       <w:r>
-        <w:t xml:space="preserve"> Vypracovaný dotazník je dostupný (jako odkaz respondenta) na </w:t>
-      </w:r>
-      <w:r>
-        <w:t>https://docs.google.com/forms/d/e/1FAIpQLSc_8gJi0I01YQoS2cMm3qATbbzEG8eU3Uu_74xMexYKysFVFw/viewform?usp=sf_link</w:t>
+        <w:t xml:space="preserve"> Vypracovaný dotazník je dostupný (jako odkaz respondenta) na https://docs.google.com/forms/d/e/1FAIpQLSc_8gJi0I01YQoS2cMm3qATbbzEG8eU3Uu_74xMexYKysFVFw/viewform?usp=sf_link</w:t>
       </w:r>
     </w:p>
   </w:footnote>
@@ -6755,9 +8090,6 @@
     <w:p>
       <w:pPr>
         <w:pStyle w:val="Textpoznpodarou"/>
-        <w:rPr>
-          <w:lang w:val="en-US"/>
-        </w:rPr>
       </w:pPr>
       <w:r>
         <w:rPr>
@@ -11169,7 +12501,6 @@
     <w:basedOn w:val="Normln"/>
     <w:next w:val="Normln"/>
     <w:uiPriority w:val="35"/>
-    <w:semiHidden/>
     <w:unhideWhenUsed/>
     <w:qFormat/>
     <w:rsid w:val="005C73A0"/>

</xml_diff>